<commit_message>
added how to clone document
</commit_message>
<xml_diff>
--- a/Documentation/installing jdk.docx
+++ b/Documentation/installing jdk.docx
@@ -16,8 +16,6 @@
         </w:rPr>
         <w:t>Installing JDK 1.8 on Linux box using Ansible playbook</w:t>
       </w:r>
-      <w:bookmarkStart w:id="0" w:name="_GoBack"/>
-      <w:bookmarkEnd w:id="0"/>
     </w:p>
     <w:p>
       <w:r>
@@ -381,7 +379,36 @@
                             </w:r>
                             <w:proofErr w:type="gramEnd"/>
                             <w:r>
-                              <w:t xml:space="preserve"> install -y git python python-devel python-p:p openssl ansible</w:t>
+                              <w:t xml:space="preserve"> install -y </w:t>
+                            </w:r>
+                            <w:proofErr w:type="spellStart"/>
+                            <w:r>
+                              <w:t>git</w:t>
+                            </w:r>
+                            <w:proofErr w:type="spellEnd"/>
+                            <w:r>
+                              <w:t xml:space="preserve"> python python-</w:t>
+                            </w:r>
+                            <w:proofErr w:type="spellStart"/>
+                            <w:r>
+                              <w:t>devel</w:t>
+                            </w:r>
+                            <w:proofErr w:type="spellEnd"/>
+                            <w:r>
+                              <w:t xml:space="preserve"> python-p:p</w:t>
+                            </w:r>
+                            <w:bookmarkStart w:id="0" w:name="_GoBack"/>
+                            <w:bookmarkEnd w:id="0"/>
+                            <w:r>
+                              <w:t xml:space="preserve"> </w:t>
+                            </w:r>
+                            <w:proofErr w:type="spellStart"/>
+                            <w:r>
+                              <w:t>openssl</w:t>
+                            </w:r>
+                            <w:proofErr w:type="spellEnd"/>
+                            <w:r>
+                              <w:t xml:space="preserve"> ansible</w:t>
                             </w:r>
                           </w:p>
                           <w:p>
@@ -466,7 +493,13 @@
     <w:p/>
     <w:p>
       <w:r>
-        <w:t>Edit our ansible configuration:</w:t>
+        <w:t xml:space="preserve">Edit </w:t>
+      </w:r>
+      <w:r>
+        <w:t>y</w:t>
+      </w:r>
+      <w:r>
+        <w:t>our ansible configuration:</w:t>
       </w:r>
     </w:p>
     <w:p>
@@ -533,8 +566,21 @@
                             </w:r>
                             <w:proofErr w:type="gramEnd"/>
                             <w:r>
-                              <w:t xml:space="preserve"> /etc/ansible/ansible.cfg</w:t>
-                            </w:r>
+                              <w:t xml:space="preserve"> /</w:t>
+                            </w:r>
+                            <w:proofErr w:type="spellStart"/>
+                            <w:r>
+                              <w:t>etc</w:t>
+                            </w:r>
+                            <w:proofErr w:type="spellEnd"/>
+                            <w:r>
+                              <w:t>/ansible/</w:t>
+                            </w:r>
+                            <w:proofErr w:type="spellStart"/>
+                            <w:r>
+                              <w:t>ansible.cfg</w:t>
+                            </w:r>
+                            <w:proofErr w:type="spellEnd"/>
                           </w:p>
                           <w:p>
                             <w:pPr>
@@ -614,8 +660,13 @@
     <w:p/>
     <w:p>
       <w:r>
-        <w:t>Uncomment inventory and sudo_user</w:t>
-      </w:r>
+        <w:t xml:space="preserve">Uncomment inventory and </w:t>
+      </w:r>
+      <w:proofErr w:type="spellStart"/>
+      <w:r>
+        <w:t>sudo_user</w:t>
+      </w:r>
+      <w:proofErr w:type="spellEnd"/>
       <w:r>
         <w:t xml:space="preserve"> as shown below.</w:t>
       </w:r>
@@ -685,7 +736,21 @@
         <w:rPr>
           <w:b/>
         </w:rPr>
-        <w:t xml:space="preserve"> /etc/ansible/host</w:t>
+        <w:t xml:space="preserve"> /</w:t>
+      </w:r>
+      <w:proofErr w:type="spellStart"/>
+      <w:r>
+        <w:rPr>
+          <w:b/>
+        </w:rPr>
+        <w:t>etc</w:t>
+      </w:r>
+      <w:proofErr w:type="spellEnd"/>
+      <w:r>
+        <w:rPr>
+          <w:b/>
+        </w:rPr>
+        <w:t>/ansible/host</w:t>
       </w:r>
       <w:r>
         <w:t>.</w:t>
@@ -739,12 +804,14 @@
       <w:r>
         <w:t xml:space="preserve">Now let’s configure our localhost as well as nodes by typing </w:t>
       </w:r>
+      <w:proofErr w:type="spellStart"/>
       <w:r>
         <w:rPr>
           <w:b/>
         </w:rPr>
         <w:t>visudo</w:t>
       </w:r>
+      <w:proofErr w:type="spellEnd"/>
       <w:r>
         <w:t>.</w:t>
       </w:r>
@@ -763,9 +830,14 @@
       <w:r>
         <w:t>%</w:t>
       </w:r>
+      <w:proofErr w:type="spellStart"/>
       <w:proofErr w:type="gramStart"/>
       <w:r>
-        <w:t>sudo  ALL</w:t>
+        <w:t>sudo</w:t>
+      </w:r>
+      <w:proofErr w:type="spellEnd"/>
+      <w:r>
+        <w:t xml:space="preserve">  ALL</w:t>
       </w:r>
       <w:proofErr w:type="gramEnd"/>
       <w:r>
@@ -774,7 +846,15 @@
     </w:p>
     <w:p>
       <w:r>
-        <w:t>We have to add these two lines underneath of root as shown in the picture. This will help to run not only sudo command but not to require password when we are running ansible playbooks.</w:t>
+        <w:t xml:space="preserve">We have to add these two lines underneath of root as shown in the picture. This will help to run not only </w:t>
+      </w:r>
+      <w:proofErr w:type="spellStart"/>
+      <w:r>
+        <w:t>sudo</w:t>
+      </w:r>
+      <w:proofErr w:type="spellEnd"/>
+      <w:r>
+        <w:t xml:space="preserve"> command but not to require password when we are running ansible playbooks.</w:t>
       </w:r>
       <w:r>
         <w:t xml:space="preserve"> Ansible playbook will fail, if it has to pause and ask for a password.</w:t>
@@ -824,7 +904,34 @@
     </w:p>
     <w:p>
       <w:r>
-        <w:t>That’s how you ansible playbook should look:</w:t>
+        <w:t>That’s how you</w:t>
+      </w:r>
+      <w:r>
+        <w:t>r</w:t>
+      </w:r>
+      <w:r>
+        <w:t xml:space="preserve"> ansible playbook should look:</w:t>
+      </w:r>
+    </w:p>
+    <w:p>
+      <w:r>
+        <w:t>(</w:t>
+      </w:r>
+      <w:proofErr w:type="gramStart"/>
+      <w:r>
+        <w:t>you</w:t>
+      </w:r>
+      <w:proofErr w:type="gramEnd"/>
+      <w:r>
+        <w:t xml:space="preserve"> can copy the code from </w:t>
+      </w:r>
+      <w:proofErr w:type="spellStart"/>
+      <w:r>
+        <w:t>jdk.yaml</w:t>
+      </w:r>
+      <w:proofErr w:type="spellEnd"/>
+      <w:r>
+        <w:t>)</w:t>
       </w:r>
     </w:p>
     <w:p>
@@ -878,8 +985,16 @@
         <w:rPr>
           <w:b/>
         </w:rPr>
-        <w:t>ansible-playbook your_filename.yaml</w:t>
-      </w:r>
+        <w:t xml:space="preserve">ansible-playbook </w:t>
+      </w:r>
+      <w:proofErr w:type="spellStart"/>
+      <w:r>
+        <w:rPr>
+          <w:b/>
+        </w:rPr>
+        <w:t>your_filename.yaml</w:t>
+      </w:r>
+      <w:proofErr w:type="spellEnd"/>
       <w:r>
         <w:t>.</w:t>
       </w:r>
@@ -892,8 +1007,16 @@
         <w:rPr>
           <w:b/>
         </w:rPr>
-        <w:t>ansible-playbook jdk.yaml</w:t>
-      </w:r>
+        <w:t xml:space="preserve">ansible-playbook </w:t>
+      </w:r>
+      <w:proofErr w:type="spellStart"/>
+      <w:r>
+        <w:rPr>
+          <w:b/>
+        </w:rPr>
+        <w:t>jdk.yaml</w:t>
+      </w:r>
+      <w:proofErr w:type="spellEnd"/>
       <w:r>
         <w:t>)</w:t>
       </w:r>

</xml_diff>